<commit_message>
post week one lesson fixes
</commit_message>
<xml_diff>
--- a/lesson-materials/LibCarp-lesson-one-handout.docx
+++ b/lesson-materials/LibCarp-lesson-one-handout.docx
@@ -199,13 +199,13 @@
         <w:rPr>
           <w:rStyle w:val="VerbatimChar"/>
         </w:rPr>
-        <w:t xml:space="preserve">^</w:t>
-      </w:r>
-      <w:r>
-        <w:t xml:space="preserve"> </w:t>
-      </w:r>
-      <w:r>
-        <w:t xml:space="preserve">defines the start of the string</w:t>
+        <w:t xml:space="preserve">\b</w:t>
+      </w:r>
+      <w:r>
+        <w:t xml:space="preserve"> </w:t>
+      </w:r>
+      <w:r>
+        <w:t xml:space="preserve">adds a word boundary</w:t>
       </w:r>
     </w:p>
     <w:p>
@@ -220,13 +220,13 @@
         <w:rPr>
           <w:rStyle w:val="VerbatimChar"/>
         </w:rPr>
-        <w:t xml:space="preserve">$</w:t>
-      </w:r>
-      <w:r>
-        <w:t xml:space="preserve"> </w:t>
-      </w:r>
-      <w:r>
-        <w:t xml:space="preserve">defines the end of the string</w:t>
+        <w:t xml:space="preserve">^</w:t>
+      </w:r>
+      <w:r>
+        <w:t xml:space="preserve"> </w:t>
+      </w:r>
+      <w:r>
+        <w:t xml:space="preserve">defines the start of the string</w:t>
       </w:r>
     </w:p>
     <w:p>
@@ -241,13 +241,13 @@
         <w:rPr>
           <w:rStyle w:val="VerbatimChar"/>
         </w:rPr>
-        <w:t xml:space="preserve">*</w:t>
-      </w:r>
-      <w:r>
-        <w:t xml:space="preserve"> </w:t>
-      </w:r>
-      <w:r>
-        <w:t xml:space="preserve">matches when the proceeding character appears any number of times including zero</w:t>
+        <w:t xml:space="preserve">$</w:t>
+      </w:r>
+      <w:r>
+        <w:t xml:space="preserve"> </w:t>
+      </w:r>
+      <w:r>
+        <w:t xml:space="preserve">defines the end of the string</w:t>
       </w:r>
     </w:p>
     <w:p>
@@ -262,13 +262,13 @@
         <w:rPr>
           <w:rStyle w:val="VerbatimChar"/>
         </w:rPr>
-        <w:t xml:space="preserve">+</w:t>
-      </w:r>
-      <w:r>
-        <w:t xml:space="preserve"> </w:t>
-      </w:r>
-      <w:r>
-        <w:t xml:space="preserve">matches when the proceeding character appears any number of times excluding zero</w:t>
+        <w:t xml:space="preserve">*</w:t>
+      </w:r>
+      <w:r>
+        <w:t xml:space="preserve"> </w:t>
+      </w:r>
+      <w:r>
+        <w:t xml:space="preserve">matches when the preceeding character appears any number of times including zero</w:t>
       </w:r>
     </w:p>
     <w:p>
@@ -283,13 +283,13 @@
         <w:rPr>
           <w:rStyle w:val="VerbatimChar"/>
         </w:rPr>
-        <w:t xml:space="preserve">?</w:t>
-      </w:r>
-      <w:r>
-        <w:t xml:space="preserve"> </w:t>
-      </w:r>
-      <w:r>
-        <w:t xml:space="preserve">matches when the proceeding character appears one or zero times</w:t>
+        <w:t xml:space="preserve">+</w:t>
+      </w:r>
+      <w:r>
+        <w:t xml:space="preserve"> </w:t>
+      </w:r>
+      <w:r>
+        <w:t xml:space="preserve">matches when the preceeding character appears any number of times excluding zero</w:t>
       </w:r>
     </w:p>
     <w:p>
@@ -304,22 +304,13 @@
         <w:rPr>
           <w:rStyle w:val="VerbatimChar"/>
         </w:rPr>
-        <w:t xml:space="preserve">{VALUE}</w:t>
-      </w:r>
-      <w:r>
-        <w:t xml:space="preserve"> </w:t>
-      </w:r>
-      <w:r>
-        <w:t xml:space="preserve">matches the proceeding character the number of times define by VALUE; ranges can be specified with the syntax</w:t>
-      </w:r>
-      <w:r>
-        <w:t xml:space="preserve"> </w:t>
-      </w:r>
-      <w:r>
-        <w:rPr>
-          <w:rStyle w:val="VerbatimChar"/>
-        </w:rPr>
-        <w:t xml:space="preserve">{VALUE,VALUE}</w:t>
+        <w:t xml:space="preserve">?</w:t>
+      </w:r>
+      <w:r>
+        <w:t xml:space="preserve"> </w:t>
+      </w:r>
+      <w:r>
+        <w:t xml:space="preserve">matches when the preceeding character appears one or zero times</w:t>
       </w:r>
     </w:p>
     <w:p>
@@ -334,6 +325,36 @@
         <w:rPr>
           <w:rStyle w:val="VerbatimChar"/>
         </w:rPr>
+        <w:t xml:space="preserve">{VALUE}</w:t>
+      </w:r>
+      <w:r>
+        <w:t xml:space="preserve"> </w:t>
+      </w:r>
+      <w:r>
+        <w:t xml:space="preserve">matches the preceeding character the number of times define by VALUE; ranges can be specified with the syntax</w:t>
+      </w:r>
+      <w:r>
+        <w:t xml:space="preserve"> </w:t>
+      </w:r>
+      <w:r>
+        <w:rPr>
+          <w:rStyle w:val="VerbatimChar"/>
+        </w:rPr>
+        <w:t xml:space="preserve">{VALUE,VALUE}</w:t>
+      </w:r>
+    </w:p>
+    <w:p>
+      <w:pPr>
+        <w:pStyle w:val="Compact"/>
+        <w:numPr>
+          <w:numId w:val="3"/>
+          <w:ilvl w:val="0"/>
+        </w:numPr>
+      </w:pPr>
+      <w:r>
+        <w:rPr>
+          <w:rStyle w:val="VerbatimChar"/>
+        </w:rPr>
         <w:t xml:space="preserve">|</w:t>
       </w:r>
       <w:r>
@@ -345,7 +366,12 @@
     </w:p>
     <w:p>
       <w:r>
-        <w:t xml:space="preserve">Check you regex with regex101: https://regex101.com/</w:t>
+        <w:t xml:space="preserve">Check you regex with: - regex101 https://regex101.com/ - rexegper http://regexper.com/ - myregexp http://myregexp.com/</w:t>
+      </w:r>
+    </w:p>
+    <w:p>
+      <w:r>
+        <w:t xml:space="preserve">Test yourself with: - Regex Crossword https://regexcrossword.com/</w:t>
       </w:r>
     </w:p>
     <w:bookmarkStart w:id="24" w:name="exercise"/>
@@ -605,11 +631,6 @@
       </w:r>
       <w:r>
         <w:t xml:space="preserve">at the end of a string only?</w:t>
-      </w:r>
-    </w:p>
-    <w:p>
-      <w:r>
-        <w:t xml:space="preserve">How would you match a thirteen digital ISBN?</w:t>
       </w:r>
     </w:p>
     <w:p>
@@ -849,7 +870,7 @@
 <file path=word/numbering.xml><?xml version="1.0" encoding="utf-8"?>
 <w:numbering xmlns:w="http://schemas.openxmlformats.org/wordprocessingml/2006/main">
   <w:abstractNum w:abstractNumId="0">
-    <w:nsid w:val="16901d5a"/>
+    <w:nsid w:val="8b4970b8"/>
     <w:multiLevelType w:val="multilevel"/>
     <w:lvl w:ilvl="0">
       <w:numFmt w:val="bullet"/>
@@ -930,7 +951,7 @@
     </w:lvl>
   </w:abstractNum>
   <w:abstractNum w:abstractNumId="2">
-    <w:nsid w:val="84a368d4"/>
+    <w:nsid w:val="32d5937b"/>
     <w:multiLevelType w:val="multilevel"/>
     <w:lvl w:ilvl="0">
       <w:numFmt w:val="bullet"/>

</xml_diff>